<commit_message>
renamed config.yaml to config.sample.yaml and added config.yaml to .gitignore so it can't be committed with any user information.
</commit_message>
<xml_diff>
--- a/User Guide/Dynamic Workflow - User Guide.docx
+++ b/User Guide/Dynamic Workflow - User Guide.docx
@@ -1,6 +1,6 @@
 
 <file path=word/document.xml><?xml version="1.0" encoding="utf-8"?>
-<w:document xmlns:wpc="http://schemas.microsoft.com/office/word/2010/wordprocessingCanvas" xmlns:cx="http://schemas.microsoft.com/office/drawing/2014/chartex" xmlns:cx1="http://schemas.microsoft.com/office/drawing/2015/9/8/chartex" xmlns:cx2="http://schemas.microsoft.com/office/drawing/2015/10/21/chartex" xmlns:cx3="http://schemas.microsoft.com/office/drawing/2016/5/9/chartex" xmlns:cx4="http://schemas.microsoft.com/office/drawing/2016/5/10/chartex" xmlns:cx5="http://schemas.microsoft.com/office/drawing/2016/5/11/chartex" xmlns:cx6="http://schemas.microsoft.com/office/drawing/2016/5/12/chartex" xmlns:cx7="http://schemas.microsoft.com/office/drawing/2016/5/13/chartex" xmlns:cx8="http://schemas.microsoft.com/office/drawing/2016/5/14/chartex" xmlns:mc="http://schemas.openxmlformats.org/markup-compatibility/2006" xmlns:aink="http://schemas.microsoft.com/office/drawing/2016/ink" xmlns:am3d="http://schemas.microsoft.com/office/drawing/2017/model3d" xmlns:o="urn:schemas-microsoft-com:office:office" xmlns:r="http://schemas.openxmlformats.org/officeDocument/2006/relationships" xmlns:m="http://schemas.openxmlformats.org/officeDocument/2006/math" xmlns:v="urn:schemas-microsoft-com:vml" xmlns:wp14="http://schemas.microsoft.com/office/word/2010/wordprocessingDrawing" xmlns:wp="http://schemas.openxmlformats.org/drawingml/2006/wordprocessingDrawing" xmlns:w10="urn:schemas-microsoft-com:office:word" xmlns:w="http://schemas.openxmlformats.org/wordprocessingml/2006/main" xmlns:w14="http://schemas.microsoft.com/office/word/2010/wordml" xmlns:w15="http://schemas.microsoft.com/office/word/2012/wordml" xmlns:w16cid="http://schemas.microsoft.com/office/word/2016/wordml/cid" xmlns:w16se="http://schemas.microsoft.com/office/word/2015/wordml/symex" xmlns:wpg="http://schemas.microsoft.com/office/word/2010/wordprocessingGroup" xmlns:wpi="http://schemas.microsoft.com/office/word/2010/wordprocessingInk" xmlns:wne="http://schemas.microsoft.com/office/word/2006/wordml" xmlns:wps="http://schemas.microsoft.com/office/word/2010/wordprocessingShape" mc:Ignorable="w14 w15 w16se w16cid wp14">
+<w:document xmlns:wpc="http://schemas.microsoft.com/office/word/2010/wordprocessingCanvas" xmlns:cx="http://schemas.microsoft.com/office/drawing/2014/chartex" xmlns:cx1="http://schemas.microsoft.com/office/drawing/2015/9/8/chartex" xmlns:mc="http://schemas.openxmlformats.org/markup-compatibility/2006" xmlns:o="urn:schemas-microsoft-com:office:office" xmlns:r="http://schemas.openxmlformats.org/officeDocument/2006/relationships" xmlns:m="http://schemas.openxmlformats.org/officeDocument/2006/math" xmlns:v="urn:schemas-microsoft-com:vml" xmlns:wp14="http://schemas.microsoft.com/office/word/2010/wordprocessingDrawing" xmlns:wp="http://schemas.openxmlformats.org/drawingml/2006/wordprocessingDrawing" xmlns:w10="urn:schemas-microsoft-com:office:word" xmlns:w="http://schemas.openxmlformats.org/wordprocessingml/2006/main" xmlns:w14="http://schemas.microsoft.com/office/word/2010/wordml" xmlns:w15="http://schemas.microsoft.com/office/word/2012/wordml" xmlns:w16se="http://schemas.microsoft.com/office/word/2015/wordml/symex" xmlns:wpg="http://schemas.microsoft.com/office/word/2010/wordprocessingGroup" xmlns:wpi="http://schemas.microsoft.com/office/word/2010/wordprocessingInk" xmlns:wne="http://schemas.microsoft.com/office/word/2006/wordml" xmlns:wps="http://schemas.microsoft.com/office/word/2010/wordprocessingShape" mc:Ignorable="w14 w15 w16se wp14">
   <w:body>
     <w:sdt>
       <w:sdtPr>
@@ -29,7 +29,6 @@
           <w:r>
             <w:rPr>
               <w:noProof/>
-              <w:lang w:eastAsia="zh-CN"/>
             </w:rPr>
             <mc:AlternateContent>
               <mc:Choice Requires="wps">
@@ -226,13 +225,13 @@
                   </wp:anchor>
                 </w:drawing>
               </mc:Choice>
-              <mc:Fallback>
+              <mc:Fallback xmlns:w16cid="http://schemas.microsoft.com/office/word/2016/wordml/cid" xmlns:am3d="http://schemas.microsoft.com/office/drawing/2017/model3d" xmlns:aink="http://schemas.microsoft.com/office/drawing/2016/ink" xmlns:cx8="http://schemas.microsoft.com/office/drawing/2016/5/14/chartex" xmlns:cx7="http://schemas.microsoft.com/office/drawing/2016/5/13/chartex" xmlns:cx6="http://schemas.microsoft.com/office/drawing/2016/5/12/chartex" xmlns:cx5="http://schemas.microsoft.com/office/drawing/2016/5/11/chartex" xmlns:cx4="http://schemas.microsoft.com/office/drawing/2016/5/10/chartex" xmlns:cx3="http://schemas.microsoft.com/office/drawing/2016/5/9/chartex" xmlns:cx2="http://schemas.microsoft.com/office/drawing/2015/10/21/chartex">
                 <w:pict>
                   <v:shapetype w14:anchorId="321BB514" id="_x0000_t202" coordsize="21600,21600" o:spt="202" path="m,l,21600r21600,l21600,xe">
                     <v:stroke joinstyle="miter"/>
                     <v:path gradientshapeok="t" o:connecttype="rect"/>
                   </v:shapetype>
-                  <v:shape id="Text Box 131" o:spid="_x0000_s1026" type="#_x0000_t202" style="position:absolute;left:0;text-align:left;margin-left:60.75pt;margin-top:536.3pt;width:342.8pt;height:529.2pt;z-index:251660288;visibility:visible;mso-wrap-style:square;mso-width-percent:0;mso-height-percent:350;mso-wrap-distance-left:14.4pt;mso-wrap-distance-top:0;mso-wrap-distance-right:14.4pt;mso-wrap-distance-bottom:0;mso-position-horizontal:absolute;mso-position-horizontal-relative:margin;mso-position-vertical:absolute;mso-position-vertical-relative:page;mso-width-percent:0;mso-height-percent:350;mso-width-relative:margin;mso-height-relative:page;v-text-anchor:top" o:gfxdata="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" filled="f" stroked="f" strokeweight=".5pt">
+                  <v:shape id="Text Box 131" o:spid="_x0000_s1026" type="#_x0000_t202" style="position:absolute;left:0;text-align:left;margin-left:60.75pt;margin-top:536.3pt;width:342.8pt;height:529.2pt;z-index:251660288;visibility:visible;mso-wrap-style:square;mso-width-percent:0;mso-height-percent:350;mso-wrap-distance-left:14.4pt;mso-wrap-distance-top:0;mso-wrap-distance-right:14.4pt;mso-wrap-distance-bottom:0;mso-position-horizontal:absolute;mso-position-horizontal-relative:margin;mso-position-vertical:absolute;mso-position-vertical-relative:page;mso-width-percent:0;mso-height-percent:350;mso-width-relative:margin;mso-height-relative:page;v-text-anchor:top" o:gfxdata="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" filled="f" stroked="f" strokeweight=".5pt">
                     <v:textbox style="mso-fit-shape-to-text:t" inset="0,0,0,0">
                       <w:txbxContent>
                         <w:p>
@@ -417,7 +416,6 @@
           <w:r>
             <w:rPr>
               <w:noProof/>
-              <w:lang w:eastAsia="zh-CN"/>
             </w:rPr>
             <mc:AlternateContent>
               <mc:Choice Requires="wps">
@@ -554,9 +552,9 @@
                   </wp:anchor>
                 </w:drawing>
               </mc:Choice>
-              <mc:Fallback>
+              <mc:Fallback xmlns:w16cid="http://schemas.microsoft.com/office/word/2016/wordml/cid" xmlns:am3d="http://schemas.microsoft.com/office/drawing/2017/model3d" xmlns:aink="http://schemas.microsoft.com/office/drawing/2016/ink" xmlns:cx8="http://schemas.microsoft.com/office/drawing/2016/5/14/chartex" xmlns:cx7="http://schemas.microsoft.com/office/drawing/2016/5/13/chartex" xmlns:cx6="http://schemas.microsoft.com/office/drawing/2016/5/12/chartex" xmlns:cx5="http://schemas.microsoft.com/office/drawing/2016/5/11/chartex" xmlns:cx4="http://schemas.microsoft.com/office/drawing/2016/5/10/chartex" xmlns:cx3="http://schemas.microsoft.com/office/drawing/2016/5/9/chartex" xmlns:cx2="http://schemas.microsoft.com/office/drawing/2015/10/21/chartex">
                 <w:pict>
-                  <v:rect w14:anchorId="7C06E422" id="Rectangle 132" o:spid="_x0000_s1027" style="position:absolute;left:0;text-align:left;margin-left:-4.4pt;margin-top:0;width:46.8pt;height:77.75pt;z-index:251659264;visibility:visible;mso-wrap-style:square;mso-width-percent:76;mso-height-percent:98;mso-top-percent:23;mso-wrap-distance-left:9pt;mso-wrap-distance-top:0;mso-wrap-distance-right:9pt;mso-wrap-distance-bottom:0;mso-position-horizontal:right;mso-position-horizontal-relative:margin;mso-position-vertical-relative:page;mso-width-percent:76;mso-height-percent:98;mso-top-percent:23;mso-width-relative:page;mso-height-relative:page;v-text-anchor:bottom" o:gfxdata="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" fillcolor="red" stroked="f" strokeweight="1pt">
+                  <v:rect w14:anchorId="7C06E422" id="Rectangle 132" o:spid="_x0000_s1027" style="position:absolute;left:0;text-align:left;margin-left:-4.4pt;margin-top:0;width:46.8pt;height:77.75pt;z-index:251659264;visibility:visible;mso-wrap-style:square;mso-width-percent:76;mso-height-percent:98;mso-top-percent:23;mso-wrap-distance-left:9pt;mso-wrap-distance-top:0;mso-wrap-distance-right:9pt;mso-wrap-distance-bottom:0;mso-position-horizontal:right;mso-position-horizontal-relative:margin;mso-position-vertical-relative:page;mso-width-percent:76;mso-height-percent:98;mso-top-percent:23;mso-width-relative:page;mso-height-relative:page;v-text-anchor:bottom" o:gfxdata="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" fillcolor="red" stroked="f" strokeweight="1pt">
                     <o:lock v:ext="edit" aspectratio="t"/>
                     <v:textbox inset="3.6pt,,3.6pt">
                       <w:txbxContent>
@@ -2198,10 +2196,7 @@
         </w:numPr>
       </w:pPr>
       <w:r>
-        <w:t xml:space="preserve">Install pm2 to </w:t>
-      </w:r>
-      <w:r>
-        <w:t>and run application in the background</w:t>
+        <w:t>Install pm2 to and run application in the background</w:t>
       </w:r>
     </w:p>
     <w:p>
@@ -2247,6 +2242,54 @@
       </w:r>
       <w:bookmarkEnd w:id="4"/>
     </w:p>
+    <w:p>
+      <w:r>
+        <w:t>There is a sample conf</w:t>
+      </w:r>
+      <w:r>
+        <w:t xml:space="preserve">iguration file in </w:t>
+      </w:r>
+      <w:proofErr w:type="spellStart"/>
+      <w:r>
+        <w:t>config</w:t>
+      </w:r>
+      <w:proofErr w:type="spellEnd"/>
+      <w:r>
+        <w:t>/</w:t>
+      </w:r>
+      <w:proofErr w:type="spellStart"/>
+      <w:r>
+        <w:t>config.sample.yaml</w:t>
+      </w:r>
+      <w:proofErr w:type="spellEnd"/>
+      <w:r>
+        <w:t xml:space="preserve"> that needs to be copied to </w:t>
+      </w:r>
+      <w:proofErr w:type="spellStart"/>
+      <w:r>
+        <w:t>config</w:t>
+      </w:r>
+      <w:proofErr w:type="spellEnd"/>
+      <w:r>
+        <w:t>/</w:t>
+      </w:r>
+      <w:proofErr w:type="spellStart"/>
+      <w:r>
+        <w:t>config</w:t>
+      </w:r>
+      <w:r>
+        <w:t>.yaml</w:t>
+      </w:r>
+      <w:proofErr w:type="spellEnd"/>
+      <w:r>
+        <w:t xml:space="preserve"> and modified</w:t>
+      </w:r>
+      <w:bookmarkStart w:id="5" w:name="_GoBack"/>
+      <w:bookmarkEnd w:id="5"/>
+      <w:r>
+        <w:t xml:space="preserve"> for your environment.</w:t>
+      </w:r>
+    </w:p>
     <w:p/>
     <w:p>
       <w:r>
@@ -2258,11 +2301,11 @@
       <w:pPr>
         <w:pStyle w:val="Heading2"/>
       </w:pPr>
-      <w:bookmarkStart w:id="5" w:name="_Toc22147582"/>
+      <w:bookmarkStart w:id="6" w:name="_Toc22147582"/>
       <w:r>
         <w:t>Server</w:t>
       </w:r>
-      <w:bookmarkEnd w:id="5"/>
+      <w:bookmarkEnd w:id="6"/>
     </w:p>
     <w:p>
       <w:pPr>
@@ -2285,13 +2328,7 @@
         </w:numPr>
       </w:pPr>
       <w:r>
-        <w:t xml:space="preserve">  endpoint: This is the</w:t>
-      </w:r>
-      <w:r>
-        <w:t xml:space="preserve"> API</w:t>
-      </w:r>
-      <w:r>
-        <w:t xml:space="preserve"> endpoint</w:t>
+        <w:t xml:space="preserve">  endpoint: This is the API endpoint</w:t>
       </w:r>
     </w:p>
     <w:p/>
@@ -2299,11 +2336,11 @@
       <w:pPr>
         <w:pStyle w:val="Heading2"/>
       </w:pPr>
-      <w:bookmarkStart w:id="6" w:name="_Toc22147583"/>
+      <w:bookmarkStart w:id="7" w:name="_Toc22147583"/>
       <w:r>
         <w:t>Enterprise</w:t>
       </w:r>
-      <w:bookmarkEnd w:id="6"/>
+      <w:bookmarkEnd w:id="7"/>
     </w:p>
     <w:p>
       <w:pPr>
@@ -2314,10 +2351,7 @@
         </w:numPr>
       </w:pPr>
       <w:r>
-        <w:t xml:space="preserve">Integration: </w:t>
-      </w:r>
-      <w:r>
-        <w:t xml:space="preserve">  This is your integration key for Adobe Sign</w:t>
+        <w:t>Integration:   This is your integration key for Adobe Sign</w:t>
       </w:r>
       <w:r>
         <w:t xml:space="preserve">. Please see </w:t>
@@ -2325,8 +2359,6 @@
       <w:r>
         <w:t xml:space="preserve">the </w:t>
       </w:r>
-      <w:bookmarkStart w:id="7" w:name="_GoBack"/>
-      <w:bookmarkEnd w:id="7"/>
       <w:r>
         <w:t>integration key section.</w:t>
       </w:r>
@@ -2390,7 +2422,15 @@
         <w:t>Hide_Workflow_List: A list to target specific workflows to hide predefined recipients</w:t>
       </w:r>
       <w:r>
-        <w:t>. Please see configuration template in config/ /</w:t>
+        <w:t xml:space="preserve">. Please see configuration template in </w:t>
+      </w:r>
+      <w:proofErr w:type="spellStart"/>
+      <w:r>
+        <w:t>config</w:t>
+      </w:r>
+      <w:proofErr w:type="spellEnd"/>
+      <w:r>
+        <w:t>/ /</w:t>
       </w:r>
       <w:proofErr w:type="spellStart"/>
       <w:r>
@@ -2448,29 +2488,14 @@
       </w:r>
       <w:proofErr w:type="spellEnd"/>
       <w:r>
-        <w:t xml:space="preserve"> file.</w:t>
-      </w:r>
-      <w:r>
-        <w:t xml:space="preserve"> </w:t>
+        <w:t xml:space="preserve"> file. </w:t>
       </w:r>
       <w:hyperlink r:id="rId10" w:history="1">
         <w:r>
           <w:rPr>
             <w:rStyle w:val="Hyperlink"/>
           </w:rPr>
-          <w:t>Clic</w:t>
-        </w:r>
-        <w:r>
-          <w:rPr>
-            <w:rStyle w:val="Hyperlink"/>
-          </w:rPr>
-          <w:t>k</w:t>
-        </w:r>
-        <w:r>
-          <w:rPr>
-            <w:rStyle w:val="Hyperlink"/>
-          </w:rPr>
-          <w:t xml:space="preserve"> Me</w:t>
+          <w:t>Click Me</w:t>
         </w:r>
       </w:hyperlink>
     </w:p>
@@ -2545,7 +2570,7 @@
 </file>
 
 <file path=word/endnotes.xml><?xml version="1.0" encoding="utf-8"?>
-<w:endnotes xmlns:wpc="http://schemas.microsoft.com/office/word/2010/wordprocessingCanvas" xmlns:cx="http://schemas.microsoft.com/office/drawing/2014/chartex" xmlns:cx1="http://schemas.microsoft.com/office/drawing/2015/9/8/chartex" xmlns:cx2="http://schemas.microsoft.com/office/drawing/2015/10/21/chartex" xmlns:cx3="http://schemas.microsoft.com/office/drawing/2016/5/9/chartex" xmlns:cx4="http://schemas.microsoft.com/office/drawing/2016/5/10/chartex" xmlns:cx5="http://schemas.microsoft.com/office/drawing/2016/5/11/chartex" xmlns:cx6="http://schemas.microsoft.com/office/drawing/2016/5/12/chartex" xmlns:cx7="http://schemas.microsoft.com/office/drawing/2016/5/13/chartex" xmlns:cx8="http://schemas.microsoft.com/office/drawing/2016/5/14/chartex" xmlns:mc="http://schemas.openxmlformats.org/markup-compatibility/2006" xmlns:aink="http://schemas.microsoft.com/office/drawing/2016/ink" xmlns:am3d="http://schemas.microsoft.com/office/drawing/2017/model3d" xmlns:o="urn:schemas-microsoft-com:office:office" xmlns:r="http://schemas.openxmlformats.org/officeDocument/2006/relationships" xmlns:m="http://schemas.openxmlformats.org/officeDocument/2006/math" xmlns:v="urn:schemas-microsoft-com:vml" xmlns:wp14="http://schemas.microsoft.com/office/word/2010/wordprocessingDrawing" xmlns:wp="http://schemas.openxmlformats.org/drawingml/2006/wordprocessingDrawing" xmlns:w10="urn:schemas-microsoft-com:office:word" xmlns:w="http://schemas.openxmlformats.org/wordprocessingml/2006/main" xmlns:w14="http://schemas.microsoft.com/office/word/2010/wordml" xmlns:w15="http://schemas.microsoft.com/office/word/2012/wordml" xmlns:w16cid="http://schemas.microsoft.com/office/word/2016/wordml/cid" xmlns:w16se="http://schemas.microsoft.com/office/word/2015/wordml/symex" xmlns:wpg="http://schemas.microsoft.com/office/word/2010/wordprocessingGroup" xmlns:wpi="http://schemas.microsoft.com/office/word/2010/wordprocessingInk" xmlns:wne="http://schemas.microsoft.com/office/word/2006/wordml" xmlns:wps="http://schemas.microsoft.com/office/word/2010/wordprocessingShape" mc:Ignorable="w14 w15 w16se w16cid wp14">
+<w:endnotes xmlns:wpc="http://schemas.microsoft.com/office/word/2010/wordprocessingCanvas" xmlns:cx="http://schemas.microsoft.com/office/drawing/2014/chartex" xmlns:cx1="http://schemas.microsoft.com/office/drawing/2015/9/8/chartex" xmlns:mc="http://schemas.openxmlformats.org/markup-compatibility/2006" xmlns:o="urn:schemas-microsoft-com:office:office" xmlns:r="http://schemas.openxmlformats.org/officeDocument/2006/relationships" xmlns:m="http://schemas.openxmlformats.org/officeDocument/2006/math" xmlns:v="urn:schemas-microsoft-com:vml" xmlns:wp14="http://schemas.microsoft.com/office/word/2010/wordprocessingDrawing" xmlns:wp="http://schemas.openxmlformats.org/drawingml/2006/wordprocessingDrawing" xmlns:w10="urn:schemas-microsoft-com:office:word" xmlns:w="http://schemas.openxmlformats.org/wordprocessingml/2006/main" xmlns:w14="http://schemas.microsoft.com/office/word/2010/wordml" xmlns:w15="http://schemas.microsoft.com/office/word/2012/wordml" xmlns:w16se="http://schemas.microsoft.com/office/word/2015/wordml/symex" xmlns:wpg="http://schemas.microsoft.com/office/word/2010/wordprocessingGroup" xmlns:wpi="http://schemas.microsoft.com/office/word/2010/wordprocessingInk" xmlns:wne="http://schemas.microsoft.com/office/word/2006/wordml" xmlns:wps="http://schemas.microsoft.com/office/word/2010/wordprocessingShape" mc:Ignorable="w14 w15 w16se wp14">
   <w:endnote w:type="separator" w:id="-1">
     <w:p>
       <w:r>
@@ -2564,7 +2589,7 @@
 </file>
 
 <file path=word/footer1.xml><?xml version="1.0" encoding="utf-8"?>
-<w:ftr xmlns:wpc="http://schemas.microsoft.com/office/word/2010/wordprocessingCanvas" xmlns:cx="http://schemas.microsoft.com/office/drawing/2014/chartex" xmlns:cx1="http://schemas.microsoft.com/office/drawing/2015/9/8/chartex" xmlns:cx2="http://schemas.microsoft.com/office/drawing/2015/10/21/chartex" xmlns:cx3="http://schemas.microsoft.com/office/drawing/2016/5/9/chartex" xmlns:cx4="http://schemas.microsoft.com/office/drawing/2016/5/10/chartex" xmlns:cx5="http://schemas.microsoft.com/office/drawing/2016/5/11/chartex" xmlns:cx6="http://schemas.microsoft.com/office/drawing/2016/5/12/chartex" xmlns:cx7="http://schemas.microsoft.com/office/drawing/2016/5/13/chartex" xmlns:cx8="http://schemas.microsoft.com/office/drawing/2016/5/14/chartex" xmlns:mc="http://schemas.openxmlformats.org/markup-compatibility/2006" xmlns:aink="http://schemas.microsoft.com/office/drawing/2016/ink" xmlns:am3d="http://schemas.microsoft.com/office/drawing/2017/model3d" xmlns:o="urn:schemas-microsoft-com:office:office" xmlns:r="http://schemas.openxmlformats.org/officeDocument/2006/relationships" xmlns:m="http://schemas.openxmlformats.org/officeDocument/2006/math" xmlns:v="urn:schemas-microsoft-com:vml" xmlns:wp14="http://schemas.microsoft.com/office/word/2010/wordprocessingDrawing" xmlns:wp="http://schemas.openxmlformats.org/drawingml/2006/wordprocessingDrawing" xmlns:w10="urn:schemas-microsoft-com:office:word" xmlns:w="http://schemas.openxmlformats.org/wordprocessingml/2006/main" xmlns:w14="http://schemas.microsoft.com/office/word/2010/wordml" xmlns:w15="http://schemas.microsoft.com/office/word/2012/wordml" xmlns:w16cid="http://schemas.microsoft.com/office/word/2016/wordml/cid" xmlns:w16se="http://schemas.microsoft.com/office/word/2015/wordml/symex" xmlns:wpg="http://schemas.microsoft.com/office/word/2010/wordprocessingGroup" xmlns:wpi="http://schemas.microsoft.com/office/word/2010/wordprocessingInk" xmlns:wne="http://schemas.microsoft.com/office/word/2006/wordml" xmlns:wps="http://schemas.microsoft.com/office/word/2010/wordprocessingShape" mc:Ignorable="w14 w15 w16se w16cid wp14">
+<w:ftr xmlns:wpc="http://schemas.microsoft.com/office/word/2010/wordprocessingCanvas" xmlns:cx="http://schemas.microsoft.com/office/drawing/2014/chartex" xmlns:cx1="http://schemas.microsoft.com/office/drawing/2015/9/8/chartex" xmlns:mc="http://schemas.openxmlformats.org/markup-compatibility/2006" xmlns:o="urn:schemas-microsoft-com:office:office" xmlns:r="http://schemas.openxmlformats.org/officeDocument/2006/relationships" xmlns:m="http://schemas.openxmlformats.org/officeDocument/2006/math" xmlns:v="urn:schemas-microsoft-com:vml" xmlns:wp14="http://schemas.microsoft.com/office/word/2010/wordprocessingDrawing" xmlns:wp="http://schemas.openxmlformats.org/drawingml/2006/wordprocessingDrawing" xmlns:w10="urn:schemas-microsoft-com:office:word" xmlns:w="http://schemas.openxmlformats.org/wordprocessingml/2006/main" xmlns:w14="http://schemas.microsoft.com/office/word/2010/wordml" xmlns:w15="http://schemas.microsoft.com/office/word/2012/wordml" xmlns:w16se="http://schemas.microsoft.com/office/word/2015/wordml/symex" xmlns:wpg="http://schemas.microsoft.com/office/word/2010/wordprocessingGroup" xmlns:wpi="http://schemas.microsoft.com/office/word/2010/wordprocessingInk" xmlns:wne="http://schemas.microsoft.com/office/word/2006/wordml" xmlns:wps="http://schemas.microsoft.com/office/word/2010/wordprocessingShape" mc:Ignorable="w14 w15 w16se wp14">
   <w:sdt>
     <w:sdtPr>
       <w:rPr>
@@ -2620,7 +2645,7 @@
 </file>
 
 <file path=word/footer2.xml><?xml version="1.0" encoding="utf-8"?>
-<w:ftr xmlns:wpc="http://schemas.microsoft.com/office/word/2010/wordprocessingCanvas" xmlns:cx="http://schemas.microsoft.com/office/drawing/2014/chartex" xmlns:cx1="http://schemas.microsoft.com/office/drawing/2015/9/8/chartex" xmlns:cx2="http://schemas.microsoft.com/office/drawing/2015/10/21/chartex" xmlns:cx3="http://schemas.microsoft.com/office/drawing/2016/5/9/chartex" xmlns:cx4="http://schemas.microsoft.com/office/drawing/2016/5/10/chartex" xmlns:cx5="http://schemas.microsoft.com/office/drawing/2016/5/11/chartex" xmlns:cx6="http://schemas.microsoft.com/office/drawing/2016/5/12/chartex" xmlns:cx7="http://schemas.microsoft.com/office/drawing/2016/5/13/chartex" xmlns:cx8="http://schemas.microsoft.com/office/drawing/2016/5/14/chartex" xmlns:mc="http://schemas.openxmlformats.org/markup-compatibility/2006" xmlns:aink="http://schemas.microsoft.com/office/drawing/2016/ink" xmlns:am3d="http://schemas.microsoft.com/office/drawing/2017/model3d" xmlns:o="urn:schemas-microsoft-com:office:office" xmlns:r="http://schemas.openxmlformats.org/officeDocument/2006/relationships" xmlns:m="http://schemas.openxmlformats.org/officeDocument/2006/math" xmlns:v="urn:schemas-microsoft-com:vml" xmlns:wp14="http://schemas.microsoft.com/office/word/2010/wordprocessingDrawing" xmlns:wp="http://schemas.openxmlformats.org/drawingml/2006/wordprocessingDrawing" xmlns:w10="urn:schemas-microsoft-com:office:word" xmlns:w="http://schemas.openxmlformats.org/wordprocessingml/2006/main" xmlns:w14="http://schemas.microsoft.com/office/word/2010/wordml" xmlns:w15="http://schemas.microsoft.com/office/word/2012/wordml" xmlns:w16cid="http://schemas.microsoft.com/office/word/2016/wordml/cid" xmlns:w16se="http://schemas.microsoft.com/office/word/2015/wordml/symex" xmlns:wpg="http://schemas.microsoft.com/office/word/2010/wordprocessingGroup" xmlns:wpi="http://schemas.microsoft.com/office/word/2010/wordprocessingInk" xmlns:wne="http://schemas.microsoft.com/office/word/2006/wordml" xmlns:wps="http://schemas.microsoft.com/office/word/2010/wordprocessingShape" mc:Ignorable="w14 w15 w16se w16cid wp14">
+<w:ftr xmlns:wpc="http://schemas.microsoft.com/office/word/2010/wordprocessingCanvas" xmlns:cx="http://schemas.microsoft.com/office/drawing/2014/chartex" xmlns:cx1="http://schemas.microsoft.com/office/drawing/2015/9/8/chartex" xmlns:mc="http://schemas.openxmlformats.org/markup-compatibility/2006" xmlns:o="urn:schemas-microsoft-com:office:office" xmlns:r="http://schemas.openxmlformats.org/officeDocument/2006/relationships" xmlns:m="http://schemas.openxmlformats.org/officeDocument/2006/math" xmlns:v="urn:schemas-microsoft-com:vml" xmlns:wp14="http://schemas.microsoft.com/office/word/2010/wordprocessingDrawing" xmlns:wp="http://schemas.openxmlformats.org/drawingml/2006/wordprocessingDrawing" xmlns:w10="urn:schemas-microsoft-com:office:word" xmlns:w="http://schemas.openxmlformats.org/wordprocessingml/2006/main" xmlns:w14="http://schemas.microsoft.com/office/word/2010/wordml" xmlns:w15="http://schemas.microsoft.com/office/word/2012/wordml" xmlns:w16se="http://schemas.microsoft.com/office/word/2015/wordml/symex" xmlns:wpg="http://schemas.microsoft.com/office/word/2010/wordprocessingGroup" xmlns:wpi="http://schemas.microsoft.com/office/word/2010/wordprocessingInk" xmlns:wne="http://schemas.microsoft.com/office/word/2006/wordml" xmlns:wps="http://schemas.microsoft.com/office/word/2010/wordprocessingShape" mc:Ignorable="w14 w15 w16se wp14">
   <w:sdt>
     <w:sdtPr>
       <w:rPr>
@@ -2669,7 +2694,7 @@
             <w:rStyle w:val="PageNumber"/>
             <w:noProof/>
           </w:rPr>
-          <w:t>1</w:t>
+          <w:t>5</w:t>
         </w:r>
         <w:r>
           <w:rPr>
@@ -2689,7 +2714,7 @@
 </file>
 
 <file path=word/footnotes.xml><?xml version="1.0" encoding="utf-8"?>
-<w:footnotes xmlns:wpc="http://schemas.microsoft.com/office/word/2010/wordprocessingCanvas" xmlns:cx="http://schemas.microsoft.com/office/drawing/2014/chartex" xmlns:cx1="http://schemas.microsoft.com/office/drawing/2015/9/8/chartex" xmlns:cx2="http://schemas.microsoft.com/office/drawing/2015/10/21/chartex" xmlns:cx3="http://schemas.microsoft.com/office/drawing/2016/5/9/chartex" xmlns:cx4="http://schemas.microsoft.com/office/drawing/2016/5/10/chartex" xmlns:cx5="http://schemas.microsoft.com/office/drawing/2016/5/11/chartex" xmlns:cx6="http://schemas.microsoft.com/office/drawing/2016/5/12/chartex" xmlns:cx7="http://schemas.microsoft.com/office/drawing/2016/5/13/chartex" xmlns:cx8="http://schemas.microsoft.com/office/drawing/2016/5/14/chartex" xmlns:mc="http://schemas.openxmlformats.org/markup-compatibility/2006" xmlns:aink="http://schemas.microsoft.com/office/drawing/2016/ink" xmlns:am3d="http://schemas.microsoft.com/office/drawing/2017/model3d" xmlns:o="urn:schemas-microsoft-com:office:office" xmlns:r="http://schemas.openxmlformats.org/officeDocument/2006/relationships" xmlns:m="http://schemas.openxmlformats.org/officeDocument/2006/math" xmlns:v="urn:schemas-microsoft-com:vml" xmlns:wp14="http://schemas.microsoft.com/office/word/2010/wordprocessingDrawing" xmlns:wp="http://schemas.openxmlformats.org/drawingml/2006/wordprocessingDrawing" xmlns:w10="urn:schemas-microsoft-com:office:word" xmlns:w="http://schemas.openxmlformats.org/wordprocessingml/2006/main" xmlns:w14="http://schemas.microsoft.com/office/word/2010/wordml" xmlns:w15="http://schemas.microsoft.com/office/word/2012/wordml" xmlns:w16cid="http://schemas.microsoft.com/office/word/2016/wordml/cid" xmlns:w16se="http://schemas.microsoft.com/office/word/2015/wordml/symex" xmlns:wpg="http://schemas.microsoft.com/office/word/2010/wordprocessingGroup" xmlns:wpi="http://schemas.microsoft.com/office/word/2010/wordprocessingInk" xmlns:wne="http://schemas.microsoft.com/office/word/2006/wordml" xmlns:wps="http://schemas.microsoft.com/office/word/2010/wordprocessingShape" mc:Ignorable="w14 w15 w16se w16cid wp14">
+<w:footnotes xmlns:wpc="http://schemas.microsoft.com/office/word/2010/wordprocessingCanvas" xmlns:cx="http://schemas.microsoft.com/office/drawing/2014/chartex" xmlns:cx1="http://schemas.microsoft.com/office/drawing/2015/9/8/chartex" xmlns:mc="http://schemas.openxmlformats.org/markup-compatibility/2006" xmlns:o="urn:schemas-microsoft-com:office:office" xmlns:r="http://schemas.openxmlformats.org/officeDocument/2006/relationships" xmlns:m="http://schemas.openxmlformats.org/officeDocument/2006/math" xmlns:v="urn:schemas-microsoft-com:vml" xmlns:wp14="http://schemas.microsoft.com/office/word/2010/wordprocessingDrawing" xmlns:wp="http://schemas.openxmlformats.org/drawingml/2006/wordprocessingDrawing" xmlns:w10="urn:schemas-microsoft-com:office:word" xmlns:w="http://schemas.openxmlformats.org/wordprocessingml/2006/main" xmlns:w14="http://schemas.microsoft.com/office/word/2010/wordml" xmlns:w15="http://schemas.microsoft.com/office/word/2012/wordml" xmlns:w16se="http://schemas.microsoft.com/office/word/2015/wordml/symex" xmlns:wpg="http://schemas.microsoft.com/office/word/2010/wordprocessingGroup" xmlns:wpi="http://schemas.microsoft.com/office/word/2010/wordprocessingInk" xmlns:wne="http://schemas.microsoft.com/office/word/2006/wordml" xmlns:wps="http://schemas.microsoft.com/office/word/2010/wordprocessingShape" mc:Ignorable="w14 w15 w16se wp14">
   <w:footnote w:type="separator" w:id="-1">
     <w:p>
       <w:r>
@@ -2708,7 +2733,7 @@
 </file>
 
 <file path=word/numbering.xml><?xml version="1.0" encoding="utf-8"?>
-<w:numbering xmlns:wpc="http://schemas.microsoft.com/office/word/2010/wordprocessingCanvas" xmlns:cx="http://schemas.microsoft.com/office/drawing/2014/chartex" xmlns:cx1="http://schemas.microsoft.com/office/drawing/2015/9/8/chartex" xmlns:cx2="http://schemas.microsoft.com/office/drawing/2015/10/21/chartex" xmlns:cx3="http://schemas.microsoft.com/office/drawing/2016/5/9/chartex" xmlns:cx4="http://schemas.microsoft.com/office/drawing/2016/5/10/chartex" xmlns:cx5="http://schemas.microsoft.com/office/drawing/2016/5/11/chartex" xmlns:cx6="http://schemas.microsoft.com/office/drawing/2016/5/12/chartex" xmlns:cx7="http://schemas.microsoft.com/office/drawing/2016/5/13/chartex" xmlns:cx8="http://schemas.microsoft.com/office/drawing/2016/5/14/chartex" xmlns:mc="http://schemas.openxmlformats.org/markup-compatibility/2006" xmlns:aink="http://schemas.microsoft.com/office/drawing/2016/ink" xmlns:am3d="http://schemas.microsoft.com/office/drawing/2017/model3d" xmlns:o="urn:schemas-microsoft-com:office:office" xmlns:r="http://schemas.openxmlformats.org/officeDocument/2006/relationships" xmlns:m="http://schemas.openxmlformats.org/officeDocument/2006/math" xmlns:v="urn:schemas-microsoft-com:vml" xmlns:wp14="http://schemas.microsoft.com/office/word/2010/wordprocessingDrawing" xmlns:wp="http://schemas.openxmlformats.org/drawingml/2006/wordprocessingDrawing" xmlns:w10="urn:schemas-microsoft-com:office:word" xmlns:w="http://schemas.openxmlformats.org/wordprocessingml/2006/main" xmlns:w14="http://schemas.microsoft.com/office/word/2010/wordml" xmlns:w15="http://schemas.microsoft.com/office/word/2012/wordml" xmlns:w16cid="http://schemas.microsoft.com/office/word/2016/wordml/cid" xmlns:w16se="http://schemas.microsoft.com/office/word/2015/wordml/symex" xmlns:wpg="http://schemas.microsoft.com/office/word/2010/wordprocessingGroup" xmlns:wpi="http://schemas.microsoft.com/office/word/2010/wordprocessingInk" xmlns:wne="http://schemas.microsoft.com/office/word/2006/wordml" xmlns:wps="http://schemas.microsoft.com/office/word/2010/wordprocessingShape" mc:Ignorable="w14 w15 w16se w16cid wp14">
+<w:numbering xmlns:wpc="http://schemas.microsoft.com/office/word/2010/wordprocessingCanvas" xmlns:cx="http://schemas.microsoft.com/office/drawing/2014/chartex" xmlns:cx1="http://schemas.microsoft.com/office/drawing/2015/9/8/chartex" xmlns:mc="http://schemas.openxmlformats.org/markup-compatibility/2006" xmlns:o="urn:schemas-microsoft-com:office:office" xmlns:r="http://schemas.openxmlformats.org/officeDocument/2006/relationships" xmlns:m="http://schemas.openxmlformats.org/officeDocument/2006/math" xmlns:v="urn:schemas-microsoft-com:vml" xmlns:wp14="http://schemas.microsoft.com/office/word/2010/wordprocessingDrawing" xmlns:wp="http://schemas.openxmlformats.org/drawingml/2006/wordprocessingDrawing" xmlns:w10="urn:schemas-microsoft-com:office:word" xmlns:w="http://schemas.openxmlformats.org/wordprocessingml/2006/main" xmlns:w14="http://schemas.microsoft.com/office/word/2010/wordml" xmlns:w15="http://schemas.microsoft.com/office/word/2012/wordml" xmlns:w16se="http://schemas.microsoft.com/office/word/2015/wordml/symex" xmlns:wpg="http://schemas.microsoft.com/office/word/2010/wordprocessingGroup" xmlns:wpi="http://schemas.microsoft.com/office/word/2010/wordprocessingInk" xmlns:wne="http://schemas.microsoft.com/office/word/2006/wordml" xmlns:wps="http://schemas.microsoft.com/office/word/2010/wordprocessingShape" mc:Ignorable="w14 w15 w16se wp14">
   <w:abstractNum w:abstractNumId="0" w15:restartNumberingAfterBreak="0">
     <w:nsid w:val="1E736791"/>
     <w:multiLevelType w:val="hybridMultilevel"/>
@@ -3122,7 +3147,7 @@
 </file>
 
 <file path=word/styles.xml><?xml version="1.0" encoding="utf-8"?>
-<w:styles xmlns:mc="http://schemas.openxmlformats.org/markup-compatibility/2006" xmlns:r="http://schemas.openxmlformats.org/officeDocument/2006/relationships" xmlns:w="http://schemas.openxmlformats.org/wordprocessingml/2006/main" xmlns:w14="http://schemas.microsoft.com/office/word/2010/wordml" xmlns:w15="http://schemas.microsoft.com/office/word/2012/wordml" xmlns:w16cid="http://schemas.microsoft.com/office/word/2016/wordml/cid" xmlns:w16se="http://schemas.microsoft.com/office/word/2015/wordml/symex" mc:Ignorable="w14 w15 w16se w16cid">
+<w:styles xmlns:mc="http://schemas.openxmlformats.org/markup-compatibility/2006" xmlns:r="http://schemas.openxmlformats.org/officeDocument/2006/relationships" xmlns:w="http://schemas.openxmlformats.org/wordprocessingml/2006/main" xmlns:w14="http://schemas.microsoft.com/office/word/2010/wordml" xmlns:w15="http://schemas.microsoft.com/office/word/2012/wordml" xmlns:w16se="http://schemas.microsoft.com/office/word/2015/wordml/symex" mc:Ignorable="w14 w15 w16se">
   <w:docDefaults>
     <w:rPrDefault>
       <w:rPr>
@@ -3134,7 +3159,7 @@
     </w:rPrDefault>
     <w:pPrDefault/>
   </w:docDefaults>
-  <w:latentStyles w:defLockedState="0" w:defUIPriority="99" w:defSemiHidden="0" w:defUnhideWhenUsed="0" w:defQFormat="0" w:count="377">
+  <w:latentStyles w:defLockedState="0" w:defUIPriority="99" w:defSemiHidden="0" w:defUnhideWhenUsed="0" w:defQFormat="0" w:count="371">
     <w:lsdException w:name="Normal" w:uiPriority="0" w:qFormat="1"/>
     <w:lsdException w:name="heading 1" w:uiPriority="9" w:qFormat="1"/>
     <w:lsdException w:name="heading 2" w:semiHidden="1" w:uiPriority="9" w:unhideWhenUsed="1" w:qFormat="1"/>
@@ -3240,6 +3265,7 @@
     <w:lsdException w:name="HTML Sample" w:semiHidden="1" w:unhideWhenUsed="1"/>
     <w:lsdException w:name="HTML Typewriter" w:semiHidden="1" w:unhideWhenUsed="1"/>
     <w:lsdException w:name="HTML Variable" w:semiHidden="1" w:unhideWhenUsed="1"/>
+    <w:lsdException w:name="Normal Table" w:semiHidden="1" w:unhideWhenUsed="1"/>
     <w:lsdException w:name="annotation subject" w:semiHidden="1" w:unhideWhenUsed="1"/>
     <w:lsdException w:name="No List" w:semiHidden="1" w:unhideWhenUsed="1"/>
     <w:lsdException w:name="Outline List 1" w:semiHidden="1" w:unhideWhenUsed="1"/>
@@ -3286,8 +3312,10 @@
     <w:lsdException w:name="Table Subtle 2" w:semiHidden="1" w:unhideWhenUsed="1"/>
     <w:lsdException w:name="Table Web 1" w:semiHidden="1" w:unhideWhenUsed="1"/>
     <w:lsdException w:name="Table Web 2" w:semiHidden="1" w:unhideWhenUsed="1"/>
+    <w:lsdException w:name="Table Web 3" w:semiHidden="1" w:unhideWhenUsed="1"/>
     <w:lsdException w:name="Balloon Text" w:semiHidden="1" w:unhideWhenUsed="1"/>
     <w:lsdException w:name="Table Grid" w:uiPriority="39"/>
+    <w:lsdException w:name="Table Theme" w:semiHidden="1" w:unhideWhenUsed="1"/>
     <w:lsdException w:name="Placeholder Text" w:semiHidden="1"/>
     <w:lsdException w:name="No Spacing" w:uiPriority="1" w:qFormat="1"/>
     <w:lsdException w:name="Light Shading" w:uiPriority="60"/>
@@ -3503,12 +3531,6 @@
     <w:lsdException w:name="List Table 5 Dark Accent 6" w:uiPriority="50"/>
     <w:lsdException w:name="List Table 6 Colorful Accent 6" w:uiPriority="51"/>
     <w:lsdException w:name="List Table 7 Colorful Accent 6" w:uiPriority="52"/>
-    <w:lsdException w:name="Mention" w:semiHidden="1" w:unhideWhenUsed="1"/>
-    <w:lsdException w:name="Smart Hyperlink" w:semiHidden="1" w:unhideWhenUsed="1"/>
-    <w:lsdException w:name="Hashtag" w:semiHidden="1" w:unhideWhenUsed="1"/>
-    <w:lsdException w:name="Unresolved Mention" w:semiHidden="1" w:unhideWhenUsed="1"/>
-    <w:lsdException w:name="Smart Link" w:semiHidden="1" w:unhideWhenUsed="1"/>
-    <w:lsdException w:name="Smart Link Error" w:semiHidden="1" w:unhideWhenUsed="1"/>
   </w:latentStyles>
   <w:style w:type="paragraph" w:default="1" w:styleId="Normal">
     <w:name w:val="Normal"/>
@@ -3883,7 +3905,7 @@
       <w:szCs w:val="18"/>
     </w:rPr>
   </w:style>
-  <w:style w:type="character" w:styleId="UnresolvedMention">
+  <w:style w:type="character" w:customStyle="1" w:styleId="UnresolvedMention">
     <w:name w:val="Unresolved Mention"/>
     <w:basedOn w:val="DefaultParagraphFont"/>
     <w:uiPriority w:val="99"/>
@@ -4336,7 +4358,7 @@
 </file>
 
 <file path=customXml/itemProps2.xml><?xml version="1.0" encoding="utf-8"?>
-<ds:datastoreItem xmlns:ds="http://schemas.openxmlformats.org/officeDocument/2006/customXml" ds:itemID="{0EAD3000-2D38-FC49-9B71-EA62645558EA}">
+<ds:datastoreItem xmlns:ds="http://schemas.openxmlformats.org/officeDocument/2006/customXml" ds:itemID="{A372FC42-2420-41B5-9256-76EAE2394D6D}">
   <ds:schemaRefs>
     <ds:schemaRef ds:uri="http://schemas.openxmlformats.org/officeDocument/2006/bibliography"/>
   </ds:schemaRefs>

</xml_diff>

<commit_message>
v2.0 & Removed Node Modules
</commit_message>
<xml_diff>
--- a/User Guide/Dynamic Workflow - User Guide.docx
+++ b/User Guide/Dynamic Workflow - User Guide.docx
@@ -1,6 +1,6 @@
 
 <file path=word/document.xml><?xml version="1.0" encoding="utf-8"?>
-<w:document xmlns:wpc="http://schemas.microsoft.com/office/word/2010/wordprocessingCanvas" xmlns:cx="http://schemas.microsoft.com/office/drawing/2014/chartex" xmlns:cx1="http://schemas.microsoft.com/office/drawing/2015/9/8/chartex" xmlns:cx2="http://schemas.microsoft.com/office/drawing/2015/10/21/chartex" xmlns:cx3="http://schemas.microsoft.com/office/drawing/2016/5/9/chartex" xmlns:cx4="http://schemas.microsoft.com/office/drawing/2016/5/10/chartex" xmlns:cx5="http://schemas.microsoft.com/office/drawing/2016/5/11/chartex" xmlns:cx6="http://schemas.microsoft.com/office/drawing/2016/5/12/chartex" xmlns:cx7="http://schemas.microsoft.com/office/drawing/2016/5/13/chartex" xmlns:cx8="http://schemas.microsoft.com/office/drawing/2016/5/14/chartex" xmlns:mc="http://schemas.openxmlformats.org/markup-compatibility/2006" xmlns:aink="http://schemas.microsoft.com/office/drawing/2016/ink" xmlns:am3d="http://schemas.microsoft.com/office/drawing/2017/model3d" xmlns:o="urn:schemas-microsoft-com:office:office" xmlns:r="http://schemas.openxmlformats.org/officeDocument/2006/relationships" xmlns:m="http://schemas.openxmlformats.org/officeDocument/2006/math" xmlns:v="urn:schemas-microsoft-com:vml" xmlns:wp14="http://schemas.microsoft.com/office/word/2010/wordprocessingDrawing" xmlns:wp="http://schemas.openxmlformats.org/drawingml/2006/wordprocessingDrawing" xmlns:w10="urn:schemas-microsoft-com:office:word" xmlns:w="http://schemas.openxmlformats.org/wordprocessingml/2006/main" xmlns:w14="http://schemas.microsoft.com/office/word/2010/wordml" xmlns:w15="http://schemas.microsoft.com/office/word/2012/wordml" xmlns:w16cid="http://schemas.microsoft.com/office/word/2016/wordml/cid" xmlns:w16se="http://schemas.microsoft.com/office/word/2015/wordml/symex" xmlns:wpg="http://schemas.microsoft.com/office/word/2010/wordprocessingGroup" xmlns:wpi="http://schemas.microsoft.com/office/word/2010/wordprocessingInk" xmlns:wne="http://schemas.microsoft.com/office/word/2006/wordml" xmlns:wps="http://schemas.microsoft.com/office/word/2010/wordprocessingShape" mc:Ignorable="w14 w15 w16se w16cid wp14">
+<w:document xmlns:wpc="http://schemas.microsoft.com/office/word/2010/wordprocessingCanvas" xmlns:cx="http://schemas.microsoft.com/office/drawing/2014/chartex" xmlns:cx1="http://schemas.microsoft.com/office/drawing/2015/9/8/chartex" xmlns:mc="http://schemas.openxmlformats.org/markup-compatibility/2006" xmlns:o="urn:schemas-microsoft-com:office:office" xmlns:r="http://schemas.openxmlformats.org/officeDocument/2006/relationships" xmlns:m="http://schemas.openxmlformats.org/officeDocument/2006/math" xmlns:v="urn:schemas-microsoft-com:vml" xmlns:wp14="http://schemas.microsoft.com/office/word/2010/wordprocessingDrawing" xmlns:wp="http://schemas.openxmlformats.org/drawingml/2006/wordprocessingDrawing" xmlns:w10="urn:schemas-microsoft-com:office:word" xmlns:w="http://schemas.openxmlformats.org/wordprocessingml/2006/main" xmlns:w14="http://schemas.microsoft.com/office/word/2010/wordml" xmlns:w15="http://schemas.microsoft.com/office/word/2012/wordml" xmlns:w16se="http://schemas.microsoft.com/office/word/2015/wordml/symex" xmlns:wpg="http://schemas.microsoft.com/office/word/2010/wordprocessingGroup" xmlns:wpi="http://schemas.microsoft.com/office/word/2010/wordprocessingInk" xmlns:wne="http://schemas.microsoft.com/office/word/2006/wordml" xmlns:wps="http://schemas.microsoft.com/office/word/2010/wordprocessingShape" mc:Ignorable="w14 w15 w16se wp14">
   <w:body>
     <w:sdt>
       <w:sdtPr>
@@ -29,7 +29,6 @@
           <w:r>
             <w:rPr>
               <w:noProof/>
-              <w:lang w:eastAsia="zh-CN"/>
             </w:rPr>
             <mc:AlternateContent>
               <mc:Choice Requires="wps">
@@ -226,13 +225,13 @@
                   </wp:anchor>
                 </w:drawing>
               </mc:Choice>
-              <mc:Fallback>
+              <mc:Fallback xmlns:w16cid="http://schemas.microsoft.com/office/word/2016/wordml/cid" xmlns:am3d="http://schemas.microsoft.com/office/drawing/2017/model3d" xmlns:aink="http://schemas.microsoft.com/office/drawing/2016/ink" xmlns:cx8="http://schemas.microsoft.com/office/drawing/2016/5/14/chartex" xmlns:cx7="http://schemas.microsoft.com/office/drawing/2016/5/13/chartex" xmlns:cx6="http://schemas.microsoft.com/office/drawing/2016/5/12/chartex" xmlns:cx5="http://schemas.microsoft.com/office/drawing/2016/5/11/chartex" xmlns:cx4="http://schemas.microsoft.com/office/drawing/2016/5/10/chartex" xmlns:cx3="http://schemas.microsoft.com/office/drawing/2016/5/9/chartex" xmlns:cx2="http://schemas.microsoft.com/office/drawing/2015/10/21/chartex">
                 <w:pict>
                   <v:shapetype w14:anchorId="321BB514" id="_x0000_t202" coordsize="21600,21600" o:spt="202" path="m,l,21600r21600,l21600,xe">
                     <v:stroke joinstyle="miter"/>
                     <v:path gradientshapeok="t" o:connecttype="rect"/>
                   </v:shapetype>
-                  <v:shape id="Text Box 131" o:spid="_x0000_s1026" type="#_x0000_t202" style="position:absolute;left:0;text-align:left;margin-left:60.75pt;margin-top:536.3pt;width:342.8pt;height:529.2pt;z-index:251660288;visibility:visible;mso-wrap-style:square;mso-width-percent:0;mso-height-percent:350;mso-wrap-distance-left:14.4pt;mso-wrap-distance-top:0;mso-wrap-distance-right:14.4pt;mso-wrap-distance-bottom:0;mso-position-horizontal:absolute;mso-position-horizontal-relative:margin;mso-position-vertical:absolute;mso-position-vertical-relative:page;mso-width-percent:0;mso-height-percent:350;mso-width-relative:margin;mso-height-relative:page;v-text-anchor:top" o:gfxdata="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" filled="f" stroked="f" strokeweight=".5pt">
+                  <v:shape id="Text Box 131" o:spid="_x0000_s1026" type="#_x0000_t202" style="position:absolute;left:0;text-align:left;margin-left:60.75pt;margin-top:536.3pt;width:342.8pt;height:529.2pt;z-index:251660288;visibility:visible;mso-wrap-style:square;mso-width-percent:0;mso-height-percent:350;mso-wrap-distance-left:14.4pt;mso-wrap-distance-top:0;mso-wrap-distance-right:14.4pt;mso-wrap-distance-bottom:0;mso-position-horizontal:absolute;mso-position-horizontal-relative:margin;mso-position-vertical:absolute;mso-position-vertical-relative:page;mso-width-percent:0;mso-height-percent:350;mso-width-relative:margin;mso-height-relative:page;v-text-anchor:top" o:gfxdata="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" filled="f" stroked="f" strokeweight=".5pt">
                     <v:textbox style="mso-fit-shape-to-text:t" inset="0,0,0,0">
                       <w:txbxContent>
                         <w:p>
@@ -417,7 +416,6 @@
           <w:r>
             <w:rPr>
               <w:noProof/>
-              <w:lang w:eastAsia="zh-CN"/>
             </w:rPr>
             <mc:AlternateContent>
               <mc:Choice Requires="wps">
@@ -554,9 +552,9 @@
                   </wp:anchor>
                 </w:drawing>
               </mc:Choice>
-              <mc:Fallback>
+              <mc:Fallback xmlns:w16cid="http://schemas.microsoft.com/office/word/2016/wordml/cid" xmlns:am3d="http://schemas.microsoft.com/office/drawing/2017/model3d" xmlns:aink="http://schemas.microsoft.com/office/drawing/2016/ink" xmlns:cx8="http://schemas.microsoft.com/office/drawing/2016/5/14/chartex" xmlns:cx7="http://schemas.microsoft.com/office/drawing/2016/5/13/chartex" xmlns:cx6="http://schemas.microsoft.com/office/drawing/2016/5/12/chartex" xmlns:cx5="http://schemas.microsoft.com/office/drawing/2016/5/11/chartex" xmlns:cx4="http://schemas.microsoft.com/office/drawing/2016/5/10/chartex" xmlns:cx3="http://schemas.microsoft.com/office/drawing/2016/5/9/chartex" xmlns:cx2="http://schemas.microsoft.com/office/drawing/2015/10/21/chartex">
                 <w:pict>
-                  <v:rect w14:anchorId="7C06E422" id="Rectangle 132" o:spid="_x0000_s1027" style="position:absolute;left:0;text-align:left;margin-left:-4.4pt;margin-top:0;width:46.8pt;height:77.75pt;z-index:251659264;visibility:visible;mso-wrap-style:square;mso-width-percent:76;mso-height-percent:98;mso-top-percent:23;mso-wrap-distance-left:9pt;mso-wrap-distance-top:0;mso-wrap-distance-right:9pt;mso-wrap-distance-bottom:0;mso-position-horizontal:right;mso-position-horizontal-relative:margin;mso-position-vertical-relative:page;mso-width-percent:76;mso-height-percent:98;mso-top-percent:23;mso-width-relative:page;mso-height-relative:page;v-text-anchor:bottom" o:gfxdata="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" fillcolor="red" stroked="f" strokeweight="1pt">
+                  <v:rect w14:anchorId="7C06E422" id="Rectangle 132" o:spid="_x0000_s1027" style="position:absolute;left:0;text-align:left;margin-left:-4.4pt;margin-top:0;width:46.8pt;height:77.75pt;z-index:251659264;visibility:visible;mso-wrap-style:square;mso-width-percent:76;mso-height-percent:98;mso-top-percent:23;mso-wrap-distance-left:9pt;mso-wrap-distance-top:0;mso-wrap-distance-right:9pt;mso-wrap-distance-bottom:0;mso-position-horizontal:right;mso-position-horizontal-relative:margin;mso-position-vertical-relative:page;mso-width-percent:76;mso-height-percent:98;mso-top-percent:23;mso-width-relative:page;mso-height-relative:page;v-text-anchor:bottom" o:gfxdata="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" fillcolor="red" stroked="f" strokeweight="1pt">
                     <o:lock v:ext="edit" aspectratio="t"/>
                     <v:textbox inset="3.6pt,,3.6pt">
                       <w:txbxContent>
@@ -2198,10 +2196,7 @@
         </w:numPr>
       </w:pPr>
       <w:r>
-        <w:t xml:space="preserve">Install pm2 to </w:t>
-      </w:r>
-      <w:r>
-        <w:t>and run application in the background</w:t>
+        <w:t>Install pm2 to and run application in the background</w:t>
       </w:r>
     </w:p>
     <w:p>
@@ -2247,6 +2242,54 @@
       </w:r>
       <w:bookmarkEnd w:id="4"/>
     </w:p>
+    <w:p>
+      <w:r>
+        <w:t>There is a sample conf</w:t>
+      </w:r>
+      <w:r>
+        <w:t xml:space="preserve">iguration file in </w:t>
+      </w:r>
+      <w:proofErr w:type="spellStart"/>
+      <w:r>
+        <w:t>config</w:t>
+      </w:r>
+      <w:proofErr w:type="spellEnd"/>
+      <w:r>
+        <w:t>/</w:t>
+      </w:r>
+      <w:proofErr w:type="spellStart"/>
+      <w:r>
+        <w:t>config.sample.yaml</w:t>
+      </w:r>
+      <w:proofErr w:type="spellEnd"/>
+      <w:r>
+        <w:t xml:space="preserve"> that needs to be copied to </w:t>
+      </w:r>
+      <w:proofErr w:type="spellStart"/>
+      <w:r>
+        <w:t>config</w:t>
+      </w:r>
+      <w:proofErr w:type="spellEnd"/>
+      <w:r>
+        <w:t>/</w:t>
+      </w:r>
+      <w:proofErr w:type="spellStart"/>
+      <w:r>
+        <w:t>config</w:t>
+      </w:r>
+      <w:r>
+        <w:t>.yaml</w:t>
+      </w:r>
+      <w:proofErr w:type="spellEnd"/>
+      <w:r>
+        <w:t xml:space="preserve"> and modified</w:t>
+      </w:r>
+      <w:bookmarkStart w:id="5" w:name="_GoBack"/>
+      <w:bookmarkEnd w:id="5"/>
+      <w:r>
+        <w:t xml:space="preserve"> for your environment.</w:t>
+      </w:r>
+    </w:p>
     <w:p/>
     <w:p>
       <w:r>
@@ -2258,11 +2301,11 @@
       <w:pPr>
         <w:pStyle w:val="Heading2"/>
       </w:pPr>
-      <w:bookmarkStart w:id="5" w:name="_Toc22147582"/>
+      <w:bookmarkStart w:id="6" w:name="_Toc22147582"/>
       <w:r>
         <w:t>Server</w:t>
       </w:r>
-      <w:bookmarkEnd w:id="5"/>
+      <w:bookmarkEnd w:id="6"/>
     </w:p>
     <w:p>
       <w:pPr>
@@ -2285,13 +2328,7 @@
         </w:numPr>
       </w:pPr>
       <w:r>
-        <w:t xml:space="preserve">  endpoint: This is the</w:t>
-      </w:r>
-      <w:r>
-        <w:t xml:space="preserve"> API</w:t>
-      </w:r>
-      <w:r>
-        <w:t xml:space="preserve"> endpoint</w:t>
+        <w:t xml:space="preserve">  endpoint: This is the API endpoint</w:t>
       </w:r>
     </w:p>
     <w:p/>
@@ -2299,11 +2336,11 @@
       <w:pPr>
         <w:pStyle w:val="Heading2"/>
       </w:pPr>
-      <w:bookmarkStart w:id="6" w:name="_Toc22147583"/>
+      <w:bookmarkStart w:id="7" w:name="_Toc22147583"/>
       <w:r>
         <w:t>Enterprise</w:t>
       </w:r>
-      <w:bookmarkEnd w:id="6"/>
+      <w:bookmarkEnd w:id="7"/>
     </w:p>
     <w:p>
       <w:pPr>
@@ -2314,10 +2351,7 @@
         </w:numPr>
       </w:pPr>
       <w:r>
-        <w:t xml:space="preserve">Integration: </w:t>
-      </w:r>
-      <w:r>
-        <w:t xml:space="preserve">  This is your integration key for Adobe Sign</w:t>
+        <w:t>Integration:   This is your integration key for Adobe Sign</w:t>
       </w:r>
       <w:r>
         <w:t xml:space="preserve">. Please see </w:t>
@@ -2325,8 +2359,6 @@
       <w:r>
         <w:t xml:space="preserve">the </w:t>
       </w:r>
-      <w:bookmarkStart w:id="7" w:name="_GoBack"/>
-      <w:bookmarkEnd w:id="7"/>
       <w:r>
         <w:t>integration key section.</w:t>
       </w:r>
@@ -2390,7 +2422,15 @@
         <w:t>Hide_Workflow_List: A list to target specific workflows to hide predefined recipients</w:t>
       </w:r>
       <w:r>
-        <w:t>. Please see configuration template in config/ /</w:t>
+        <w:t xml:space="preserve">. Please see configuration template in </w:t>
+      </w:r>
+      <w:proofErr w:type="spellStart"/>
+      <w:r>
+        <w:t>config</w:t>
+      </w:r>
+      <w:proofErr w:type="spellEnd"/>
+      <w:r>
+        <w:t>/ /</w:t>
       </w:r>
       <w:proofErr w:type="spellStart"/>
       <w:r>
@@ -2448,29 +2488,14 @@
       </w:r>
       <w:proofErr w:type="spellEnd"/>
       <w:r>
-        <w:t xml:space="preserve"> file.</w:t>
-      </w:r>
-      <w:r>
-        <w:t xml:space="preserve"> </w:t>
+        <w:t xml:space="preserve"> file. </w:t>
       </w:r>
       <w:hyperlink r:id="rId10" w:history="1">
         <w:r>
           <w:rPr>
             <w:rStyle w:val="Hyperlink"/>
           </w:rPr>
-          <w:t>Clic</w:t>
-        </w:r>
-        <w:r>
-          <w:rPr>
-            <w:rStyle w:val="Hyperlink"/>
-          </w:rPr>
-          <w:t>k</w:t>
-        </w:r>
-        <w:r>
-          <w:rPr>
-            <w:rStyle w:val="Hyperlink"/>
-          </w:rPr>
-          <w:t xml:space="preserve"> Me</w:t>
+          <w:t>Click Me</w:t>
         </w:r>
       </w:hyperlink>
     </w:p>
@@ -2545,7 +2570,7 @@
 </file>
 
 <file path=word/endnotes.xml><?xml version="1.0" encoding="utf-8"?>
-<w:endnotes xmlns:wpc="http://schemas.microsoft.com/office/word/2010/wordprocessingCanvas" xmlns:cx="http://schemas.microsoft.com/office/drawing/2014/chartex" xmlns:cx1="http://schemas.microsoft.com/office/drawing/2015/9/8/chartex" xmlns:cx2="http://schemas.microsoft.com/office/drawing/2015/10/21/chartex" xmlns:cx3="http://schemas.microsoft.com/office/drawing/2016/5/9/chartex" xmlns:cx4="http://schemas.microsoft.com/office/drawing/2016/5/10/chartex" xmlns:cx5="http://schemas.microsoft.com/office/drawing/2016/5/11/chartex" xmlns:cx6="http://schemas.microsoft.com/office/drawing/2016/5/12/chartex" xmlns:cx7="http://schemas.microsoft.com/office/drawing/2016/5/13/chartex" xmlns:cx8="http://schemas.microsoft.com/office/drawing/2016/5/14/chartex" xmlns:mc="http://schemas.openxmlformats.org/markup-compatibility/2006" xmlns:aink="http://schemas.microsoft.com/office/drawing/2016/ink" xmlns:am3d="http://schemas.microsoft.com/office/drawing/2017/model3d" xmlns:o="urn:schemas-microsoft-com:office:office" xmlns:r="http://schemas.openxmlformats.org/officeDocument/2006/relationships" xmlns:m="http://schemas.openxmlformats.org/officeDocument/2006/math" xmlns:v="urn:schemas-microsoft-com:vml" xmlns:wp14="http://schemas.microsoft.com/office/word/2010/wordprocessingDrawing" xmlns:wp="http://schemas.openxmlformats.org/drawingml/2006/wordprocessingDrawing" xmlns:w10="urn:schemas-microsoft-com:office:word" xmlns:w="http://schemas.openxmlformats.org/wordprocessingml/2006/main" xmlns:w14="http://schemas.microsoft.com/office/word/2010/wordml" xmlns:w15="http://schemas.microsoft.com/office/word/2012/wordml" xmlns:w16cid="http://schemas.microsoft.com/office/word/2016/wordml/cid" xmlns:w16se="http://schemas.microsoft.com/office/word/2015/wordml/symex" xmlns:wpg="http://schemas.microsoft.com/office/word/2010/wordprocessingGroup" xmlns:wpi="http://schemas.microsoft.com/office/word/2010/wordprocessingInk" xmlns:wne="http://schemas.microsoft.com/office/word/2006/wordml" xmlns:wps="http://schemas.microsoft.com/office/word/2010/wordprocessingShape" mc:Ignorable="w14 w15 w16se w16cid wp14">
+<w:endnotes xmlns:wpc="http://schemas.microsoft.com/office/word/2010/wordprocessingCanvas" xmlns:cx="http://schemas.microsoft.com/office/drawing/2014/chartex" xmlns:cx1="http://schemas.microsoft.com/office/drawing/2015/9/8/chartex" xmlns:mc="http://schemas.openxmlformats.org/markup-compatibility/2006" xmlns:o="urn:schemas-microsoft-com:office:office" xmlns:r="http://schemas.openxmlformats.org/officeDocument/2006/relationships" xmlns:m="http://schemas.openxmlformats.org/officeDocument/2006/math" xmlns:v="urn:schemas-microsoft-com:vml" xmlns:wp14="http://schemas.microsoft.com/office/word/2010/wordprocessingDrawing" xmlns:wp="http://schemas.openxmlformats.org/drawingml/2006/wordprocessingDrawing" xmlns:w10="urn:schemas-microsoft-com:office:word" xmlns:w="http://schemas.openxmlformats.org/wordprocessingml/2006/main" xmlns:w14="http://schemas.microsoft.com/office/word/2010/wordml" xmlns:w15="http://schemas.microsoft.com/office/word/2012/wordml" xmlns:w16se="http://schemas.microsoft.com/office/word/2015/wordml/symex" xmlns:wpg="http://schemas.microsoft.com/office/word/2010/wordprocessingGroup" xmlns:wpi="http://schemas.microsoft.com/office/word/2010/wordprocessingInk" xmlns:wne="http://schemas.microsoft.com/office/word/2006/wordml" xmlns:wps="http://schemas.microsoft.com/office/word/2010/wordprocessingShape" mc:Ignorable="w14 w15 w16se wp14">
   <w:endnote w:type="separator" w:id="-1">
     <w:p>
       <w:r>
@@ -2564,7 +2589,7 @@
 </file>
 
 <file path=word/footer1.xml><?xml version="1.0" encoding="utf-8"?>
-<w:ftr xmlns:wpc="http://schemas.microsoft.com/office/word/2010/wordprocessingCanvas" xmlns:cx="http://schemas.microsoft.com/office/drawing/2014/chartex" xmlns:cx1="http://schemas.microsoft.com/office/drawing/2015/9/8/chartex" xmlns:cx2="http://schemas.microsoft.com/office/drawing/2015/10/21/chartex" xmlns:cx3="http://schemas.microsoft.com/office/drawing/2016/5/9/chartex" xmlns:cx4="http://schemas.microsoft.com/office/drawing/2016/5/10/chartex" xmlns:cx5="http://schemas.microsoft.com/office/drawing/2016/5/11/chartex" xmlns:cx6="http://schemas.microsoft.com/office/drawing/2016/5/12/chartex" xmlns:cx7="http://schemas.microsoft.com/office/drawing/2016/5/13/chartex" xmlns:cx8="http://schemas.microsoft.com/office/drawing/2016/5/14/chartex" xmlns:mc="http://schemas.openxmlformats.org/markup-compatibility/2006" xmlns:aink="http://schemas.microsoft.com/office/drawing/2016/ink" xmlns:am3d="http://schemas.microsoft.com/office/drawing/2017/model3d" xmlns:o="urn:schemas-microsoft-com:office:office" xmlns:r="http://schemas.openxmlformats.org/officeDocument/2006/relationships" xmlns:m="http://schemas.openxmlformats.org/officeDocument/2006/math" xmlns:v="urn:schemas-microsoft-com:vml" xmlns:wp14="http://schemas.microsoft.com/office/word/2010/wordprocessingDrawing" xmlns:wp="http://schemas.openxmlformats.org/drawingml/2006/wordprocessingDrawing" xmlns:w10="urn:schemas-microsoft-com:office:word" xmlns:w="http://schemas.openxmlformats.org/wordprocessingml/2006/main" xmlns:w14="http://schemas.microsoft.com/office/word/2010/wordml" xmlns:w15="http://schemas.microsoft.com/office/word/2012/wordml" xmlns:w16cid="http://schemas.microsoft.com/office/word/2016/wordml/cid" xmlns:w16se="http://schemas.microsoft.com/office/word/2015/wordml/symex" xmlns:wpg="http://schemas.microsoft.com/office/word/2010/wordprocessingGroup" xmlns:wpi="http://schemas.microsoft.com/office/word/2010/wordprocessingInk" xmlns:wne="http://schemas.microsoft.com/office/word/2006/wordml" xmlns:wps="http://schemas.microsoft.com/office/word/2010/wordprocessingShape" mc:Ignorable="w14 w15 w16se w16cid wp14">
+<w:ftr xmlns:wpc="http://schemas.microsoft.com/office/word/2010/wordprocessingCanvas" xmlns:cx="http://schemas.microsoft.com/office/drawing/2014/chartex" xmlns:cx1="http://schemas.microsoft.com/office/drawing/2015/9/8/chartex" xmlns:mc="http://schemas.openxmlformats.org/markup-compatibility/2006" xmlns:o="urn:schemas-microsoft-com:office:office" xmlns:r="http://schemas.openxmlformats.org/officeDocument/2006/relationships" xmlns:m="http://schemas.openxmlformats.org/officeDocument/2006/math" xmlns:v="urn:schemas-microsoft-com:vml" xmlns:wp14="http://schemas.microsoft.com/office/word/2010/wordprocessingDrawing" xmlns:wp="http://schemas.openxmlformats.org/drawingml/2006/wordprocessingDrawing" xmlns:w10="urn:schemas-microsoft-com:office:word" xmlns:w="http://schemas.openxmlformats.org/wordprocessingml/2006/main" xmlns:w14="http://schemas.microsoft.com/office/word/2010/wordml" xmlns:w15="http://schemas.microsoft.com/office/word/2012/wordml" xmlns:w16se="http://schemas.microsoft.com/office/word/2015/wordml/symex" xmlns:wpg="http://schemas.microsoft.com/office/word/2010/wordprocessingGroup" xmlns:wpi="http://schemas.microsoft.com/office/word/2010/wordprocessingInk" xmlns:wne="http://schemas.microsoft.com/office/word/2006/wordml" xmlns:wps="http://schemas.microsoft.com/office/word/2010/wordprocessingShape" mc:Ignorable="w14 w15 w16se wp14">
   <w:sdt>
     <w:sdtPr>
       <w:rPr>
@@ -2620,7 +2645,7 @@
 </file>
 
 <file path=word/footer2.xml><?xml version="1.0" encoding="utf-8"?>
-<w:ftr xmlns:wpc="http://schemas.microsoft.com/office/word/2010/wordprocessingCanvas" xmlns:cx="http://schemas.microsoft.com/office/drawing/2014/chartex" xmlns:cx1="http://schemas.microsoft.com/office/drawing/2015/9/8/chartex" xmlns:cx2="http://schemas.microsoft.com/office/drawing/2015/10/21/chartex" xmlns:cx3="http://schemas.microsoft.com/office/drawing/2016/5/9/chartex" xmlns:cx4="http://schemas.microsoft.com/office/drawing/2016/5/10/chartex" xmlns:cx5="http://schemas.microsoft.com/office/drawing/2016/5/11/chartex" xmlns:cx6="http://schemas.microsoft.com/office/drawing/2016/5/12/chartex" xmlns:cx7="http://schemas.microsoft.com/office/drawing/2016/5/13/chartex" xmlns:cx8="http://schemas.microsoft.com/office/drawing/2016/5/14/chartex" xmlns:mc="http://schemas.openxmlformats.org/markup-compatibility/2006" xmlns:aink="http://schemas.microsoft.com/office/drawing/2016/ink" xmlns:am3d="http://schemas.microsoft.com/office/drawing/2017/model3d" xmlns:o="urn:schemas-microsoft-com:office:office" xmlns:r="http://schemas.openxmlformats.org/officeDocument/2006/relationships" xmlns:m="http://schemas.openxmlformats.org/officeDocument/2006/math" xmlns:v="urn:schemas-microsoft-com:vml" xmlns:wp14="http://schemas.microsoft.com/office/word/2010/wordprocessingDrawing" xmlns:wp="http://schemas.openxmlformats.org/drawingml/2006/wordprocessingDrawing" xmlns:w10="urn:schemas-microsoft-com:office:word" xmlns:w="http://schemas.openxmlformats.org/wordprocessingml/2006/main" xmlns:w14="http://schemas.microsoft.com/office/word/2010/wordml" xmlns:w15="http://schemas.microsoft.com/office/word/2012/wordml" xmlns:w16cid="http://schemas.microsoft.com/office/word/2016/wordml/cid" xmlns:w16se="http://schemas.microsoft.com/office/word/2015/wordml/symex" xmlns:wpg="http://schemas.microsoft.com/office/word/2010/wordprocessingGroup" xmlns:wpi="http://schemas.microsoft.com/office/word/2010/wordprocessingInk" xmlns:wne="http://schemas.microsoft.com/office/word/2006/wordml" xmlns:wps="http://schemas.microsoft.com/office/word/2010/wordprocessingShape" mc:Ignorable="w14 w15 w16se w16cid wp14">
+<w:ftr xmlns:wpc="http://schemas.microsoft.com/office/word/2010/wordprocessingCanvas" xmlns:cx="http://schemas.microsoft.com/office/drawing/2014/chartex" xmlns:cx1="http://schemas.microsoft.com/office/drawing/2015/9/8/chartex" xmlns:mc="http://schemas.openxmlformats.org/markup-compatibility/2006" xmlns:o="urn:schemas-microsoft-com:office:office" xmlns:r="http://schemas.openxmlformats.org/officeDocument/2006/relationships" xmlns:m="http://schemas.openxmlformats.org/officeDocument/2006/math" xmlns:v="urn:schemas-microsoft-com:vml" xmlns:wp14="http://schemas.microsoft.com/office/word/2010/wordprocessingDrawing" xmlns:wp="http://schemas.openxmlformats.org/drawingml/2006/wordprocessingDrawing" xmlns:w10="urn:schemas-microsoft-com:office:word" xmlns:w="http://schemas.openxmlformats.org/wordprocessingml/2006/main" xmlns:w14="http://schemas.microsoft.com/office/word/2010/wordml" xmlns:w15="http://schemas.microsoft.com/office/word/2012/wordml" xmlns:w16se="http://schemas.microsoft.com/office/word/2015/wordml/symex" xmlns:wpg="http://schemas.microsoft.com/office/word/2010/wordprocessingGroup" xmlns:wpi="http://schemas.microsoft.com/office/word/2010/wordprocessingInk" xmlns:wne="http://schemas.microsoft.com/office/word/2006/wordml" xmlns:wps="http://schemas.microsoft.com/office/word/2010/wordprocessingShape" mc:Ignorable="w14 w15 w16se wp14">
   <w:sdt>
     <w:sdtPr>
       <w:rPr>
@@ -2669,7 +2694,7 @@
             <w:rStyle w:val="PageNumber"/>
             <w:noProof/>
           </w:rPr>
-          <w:t>1</w:t>
+          <w:t>5</w:t>
         </w:r>
         <w:r>
           <w:rPr>
@@ -2689,7 +2714,7 @@
 </file>
 
 <file path=word/footnotes.xml><?xml version="1.0" encoding="utf-8"?>
-<w:footnotes xmlns:wpc="http://schemas.microsoft.com/office/word/2010/wordprocessingCanvas" xmlns:cx="http://schemas.microsoft.com/office/drawing/2014/chartex" xmlns:cx1="http://schemas.microsoft.com/office/drawing/2015/9/8/chartex" xmlns:cx2="http://schemas.microsoft.com/office/drawing/2015/10/21/chartex" xmlns:cx3="http://schemas.microsoft.com/office/drawing/2016/5/9/chartex" xmlns:cx4="http://schemas.microsoft.com/office/drawing/2016/5/10/chartex" xmlns:cx5="http://schemas.microsoft.com/office/drawing/2016/5/11/chartex" xmlns:cx6="http://schemas.microsoft.com/office/drawing/2016/5/12/chartex" xmlns:cx7="http://schemas.microsoft.com/office/drawing/2016/5/13/chartex" xmlns:cx8="http://schemas.microsoft.com/office/drawing/2016/5/14/chartex" xmlns:mc="http://schemas.openxmlformats.org/markup-compatibility/2006" xmlns:aink="http://schemas.microsoft.com/office/drawing/2016/ink" xmlns:am3d="http://schemas.microsoft.com/office/drawing/2017/model3d" xmlns:o="urn:schemas-microsoft-com:office:office" xmlns:r="http://schemas.openxmlformats.org/officeDocument/2006/relationships" xmlns:m="http://schemas.openxmlformats.org/officeDocument/2006/math" xmlns:v="urn:schemas-microsoft-com:vml" xmlns:wp14="http://schemas.microsoft.com/office/word/2010/wordprocessingDrawing" xmlns:wp="http://schemas.openxmlformats.org/drawingml/2006/wordprocessingDrawing" xmlns:w10="urn:schemas-microsoft-com:office:word" xmlns:w="http://schemas.openxmlformats.org/wordprocessingml/2006/main" xmlns:w14="http://schemas.microsoft.com/office/word/2010/wordml" xmlns:w15="http://schemas.microsoft.com/office/word/2012/wordml" xmlns:w16cid="http://schemas.microsoft.com/office/word/2016/wordml/cid" xmlns:w16se="http://schemas.microsoft.com/office/word/2015/wordml/symex" xmlns:wpg="http://schemas.microsoft.com/office/word/2010/wordprocessingGroup" xmlns:wpi="http://schemas.microsoft.com/office/word/2010/wordprocessingInk" xmlns:wne="http://schemas.microsoft.com/office/word/2006/wordml" xmlns:wps="http://schemas.microsoft.com/office/word/2010/wordprocessingShape" mc:Ignorable="w14 w15 w16se w16cid wp14">
+<w:footnotes xmlns:wpc="http://schemas.microsoft.com/office/word/2010/wordprocessingCanvas" xmlns:cx="http://schemas.microsoft.com/office/drawing/2014/chartex" xmlns:cx1="http://schemas.microsoft.com/office/drawing/2015/9/8/chartex" xmlns:mc="http://schemas.openxmlformats.org/markup-compatibility/2006" xmlns:o="urn:schemas-microsoft-com:office:office" xmlns:r="http://schemas.openxmlformats.org/officeDocument/2006/relationships" xmlns:m="http://schemas.openxmlformats.org/officeDocument/2006/math" xmlns:v="urn:schemas-microsoft-com:vml" xmlns:wp14="http://schemas.microsoft.com/office/word/2010/wordprocessingDrawing" xmlns:wp="http://schemas.openxmlformats.org/drawingml/2006/wordprocessingDrawing" xmlns:w10="urn:schemas-microsoft-com:office:word" xmlns:w="http://schemas.openxmlformats.org/wordprocessingml/2006/main" xmlns:w14="http://schemas.microsoft.com/office/word/2010/wordml" xmlns:w15="http://schemas.microsoft.com/office/word/2012/wordml" xmlns:w16se="http://schemas.microsoft.com/office/word/2015/wordml/symex" xmlns:wpg="http://schemas.microsoft.com/office/word/2010/wordprocessingGroup" xmlns:wpi="http://schemas.microsoft.com/office/word/2010/wordprocessingInk" xmlns:wne="http://schemas.microsoft.com/office/word/2006/wordml" xmlns:wps="http://schemas.microsoft.com/office/word/2010/wordprocessingShape" mc:Ignorable="w14 w15 w16se wp14">
   <w:footnote w:type="separator" w:id="-1">
     <w:p>
       <w:r>
@@ -2708,7 +2733,7 @@
 </file>
 
 <file path=word/numbering.xml><?xml version="1.0" encoding="utf-8"?>
-<w:numbering xmlns:wpc="http://schemas.microsoft.com/office/word/2010/wordprocessingCanvas" xmlns:cx="http://schemas.microsoft.com/office/drawing/2014/chartex" xmlns:cx1="http://schemas.microsoft.com/office/drawing/2015/9/8/chartex" xmlns:cx2="http://schemas.microsoft.com/office/drawing/2015/10/21/chartex" xmlns:cx3="http://schemas.microsoft.com/office/drawing/2016/5/9/chartex" xmlns:cx4="http://schemas.microsoft.com/office/drawing/2016/5/10/chartex" xmlns:cx5="http://schemas.microsoft.com/office/drawing/2016/5/11/chartex" xmlns:cx6="http://schemas.microsoft.com/office/drawing/2016/5/12/chartex" xmlns:cx7="http://schemas.microsoft.com/office/drawing/2016/5/13/chartex" xmlns:cx8="http://schemas.microsoft.com/office/drawing/2016/5/14/chartex" xmlns:mc="http://schemas.openxmlformats.org/markup-compatibility/2006" xmlns:aink="http://schemas.microsoft.com/office/drawing/2016/ink" xmlns:am3d="http://schemas.microsoft.com/office/drawing/2017/model3d" xmlns:o="urn:schemas-microsoft-com:office:office" xmlns:r="http://schemas.openxmlformats.org/officeDocument/2006/relationships" xmlns:m="http://schemas.openxmlformats.org/officeDocument/2006/math" xmlns:v="urn:schemas-microsoft-com:vml" xmlns:wp14="http://schemas.microsoft.com/office/word/2010/wordprocessingDrawing" xmlns:wp="http://schemas.openxmlformats.org/drawingml/2006/wordprocessingDrawing" xmlns:w10="urn:schemas-microsoft-com:office:word" xmlns:w="http://schemas.openxmlformats.org/wordprocessingml/2006/main" xmlns:w14="http://schemas.microsoft.com/office/word/2010/wordml" xmlns:w15="http://schemas.microsoft.com/office/word/2012/wordml" xmlns:w16cid="http://schemas.microsoft.com/office/word/2016/wordml/cid" xmlns:w16se="http://schemas.microsoft.com/office/word/2015/wordml/symex" xmlns:wpg="http://schemas.microsoft.com/office/word/2010/wordprocessingGroup" xmlns:wpi="http://schemas.microsoft.com/office/word/2010/wordprocessingInk" xmlns:wne="http://schemas.microsoft.com/office/word/2006/wordml" xmlns:wps="http://schemas.microsoft.com/office/word/2010/wordprocessingShape" mc:Ignorable="w14 w15 w16se w16cid wp14">
+<w:numbering xmlns:wpc="http://schemas.microsoft.com/office/word/2010/wordprocessingCanvas" xmlns:cx="http://schemas.microsoft.com/office/drawing/2014/chartex" xmlns:cx1="http://schemas.microsoft.com/office/drawing/2015/9/8/chartex" xmlns:mc="http://schemas.openxmlformats.org/markup-compatibility/2006" xmlns:o="urn:schemas-microsoft-com:office:office" xmlns:r="http://schemas.openxmlformats.org/officeDocument/2006/relationships" xmlns:m="http://schemas.openxmlformats.org/officeDocument/2006/math" xmlns:v="urn:schemas-microsoft-com:vml" xmlns:wp14="http://schemas.microsoft.com/office/word/2010/wordprocessingDrawing" xmlns:wp="http://schemas.openxmlformats.org/drawingml/2006/wordprocessingDrawing" xmlns:w10="urn:schemas-microsoft-com:office:word" xmlns:w="http://schemas.openxmlformats.org/wordprocessingml/2006/main" xmlns:w14="http://schemas.microsoft.com/office/word/2010/wordml" xmlns:w15="http://schemas.microsoft.com/office/word/2012/wordml" xmlns:w16se="http://schemas.microsoft.com/office/word/2015/wordml/symex" xmlns:wpg="http://schemas.microsoft.com/office/word/2010/wordprocessingGroup" xmlns:wpi="http://schemas.microsoft.com/office/word/2010/wordprocessingInk" xmlns:wne="http://schemas.microsoft.com/office/word/2006/wordml" xmlns:wps="http://schemas.microsoft.com/office/word/2010/wordprocessingShape" mc:Ignorable="w14 w15 w16se wp14">
   <w:abstractNum w:abstractNumId="0" w15:restartNumberingAfterBreak="0">
     <w:nsid w:val="1E736791"/>
     <w:multiLevelType w:val="hybridMultilevel"/>
@@ -3122,7 +3147,7 @@
 </file>
 
 <file path=word/styles.xml><?xml version="1.0" encoding="utf-8"?>
-<w:styles xmlns:mc="http://schemas.openxmlformats.org/markup-compatibility/2006" xmlns:r="http://schemas.openxmlformats.org/officeDocument/2006/relationships" xmlns:w="http://schemas.openxmlformats.org/wordprocessingml/2006/main" xmlns:w14="http://schemas.microsoft.com/office/word/2010/wordml" xmlns:w15="http://schemas.microsoft.com/office/word/2012/wordml" xmlns:w16cid="http://schemas.microsoft.com/office/word/2016/wordml/cid" xmlns:w16se="http://schemas.microsoft.com/office/word/2015/wordml/symex" mc:Ignorable="w14 w15 w16se w16cid">
+<w:styles xmlns:mc="http://schemas.openxmlformats.org/markup-compatibility/2006" xmlns:r="http://schemas.openxmlformats.org/officeDocument/2006/relationships" xmlns:w="http://schemas.openxmlformats.org/wordprocessingml/2006/main" xmlns:w14="http://schemas.microsoft.com/office/word/2010/wordml" xmlns:w15="http://schemas.microsoft.com/office/word/2012/wordml" xmlns:w16se="http://schemas.microsoft.com/office/word/2015/wordml/symex" mc:Ignorable="w14 w15 w16se">
   <w:docDefaults>
     <w:rPrDefault>
       <w:rPr>
@@ -3134,7 +3159,7 @@
     </w:rPrDefault>
     <w:pPrDefault/>
   </w:docDefaults>
-  <w:latentStyles w:defLockedState="0" w:defUIPriority="99" w:defSemiHidden="0" w:defUnhideWhenUsed="0" w:defQFormat="0" w:count="377">
+  <w:latentStyles w:defLockedState="0" w:defUIPriority="99" w:defSemiHidden="0" w:defUnhideWhenUsed="0" w:defQFormat="0" w:count="371">
     <w:lsdException w:name="Normal" w:uiPriority="0" w:qFormat="1"/>
     <w:lsdException w:name="heading 1" w:uiPriority="9" w:qFormat="1"/>
     <w:lsdException w:name="heading 2" w:semiHidden="1" w:uiPriority="9" w:unhideWhenUsed="1" w:qFormat="1"/>
@@ -3240,6 +3265,7 @@
     <w:lsdException w:name="HTML Sample" w:semiHidden="1" w:unhideWhenUsed="1"/>
     <w:lsdException w:name="HTML Typewriter" w:semiHidden="1" w:unhideWhenUsed="1"/>
     <w:lsdException w:name="HTML Variable" w:semiHidden="1" w:unhideWhenUsed="1"/>
+    <w:lsdException w:name="Normal Table" w:semiHidden="1" w:unhideWhenUsed="1"/>
     <w:lsdException w:name="annotation subject" w:semiHidden="1" w:unhideWhenUsed="1"/>
     <w:lsdException w:name="No List" w:semiHidden="1" w:unhideWhenUsed="1"/>
     <w:lsdException w:name="Outline List 1" w:semiHidden="1" w:unhideWhenUsed="1"/>
@@ -3286,8 +3312,10 @@
     <w:lsdException w:name="Table Subtle 2" w:semiHidden="1" w:unhideWhenUsed="1"/>
     <w:lsdException w:name="Table Web 1" w:semiHidden="1" w:unhideWhenUsed="1"/>
     <w:lsdException w:name="Table Web 2" w:semiHidden="1" w:unhideWhenUsed="1"/>
+    <w:lsdException w:name="Table Web 3" w:semiHidden="1" w:unhideWhenUsed="1"/>
     <w:lsdException w:name="Balloon Text" w:semiHidden="1" w:unhideWhenUsed="1"/>
     <w:lsdException w:name="Table Grid" w:uiPriority="39"/>
+    <w:lsdException w:name="Table Theme" w:semiHidden="1" w:unhideWhenUsed="1"/>
     <w:lsdException w:name="Placeholder Text" w:semiHidden="1"/>
     <w:lsdException w:name="No Spacing" w:uiPriority="1" w:qFormat="1"/>
     <w:lsdException w:name="Light Shading" w:uiPriority="60"/>
@@ -3503,12 +3531,6 @@
     <w:lsdException w:name="List Table 5 Dark Accent 6" w:uiPriority="50"/>
     <w:lsdException w:name="List Table 6 Colorful Accent 6" w:uiPriority="51"/>
     <w:lsdException w:name="List Table 7 Colorful Accent 6" w:uiPriority="52"/>
-    <w:lsdException w:name="Mention" w:semiHidden="1" w:unhideWhenUsed="1"/>
-    <w:lsdException w:name="Smart Hyperlink" w:semiHidden="1" w:unhideWhenUsed="1"/>
-    <w:lsdException w:name="Hashtag" w:semiHidden="1" w:unhideWhenUsed="1"/>
-    <w:lsdException w:name="Unresolved Mention" w:semiHidden="1" w:unhideWhenUsed="1"/>
-    <w:lsdException w:name="Smart Link" w:semiHidden="1" w:unhideWhenUsed="1"/>
-    <w:lsdException w:name="Smart Link Error" w:semiHidden="1" w:unhideWhenUsed="1"/>
   </w:latentStyles>
   <w:style w:type="paragraph" w:default="1" w:styleId="Normal">
     <w:name w:val="Normal"/>
@@ -3883,7 +3905,7 @@
       <w:szCs w:val="18"/>
     </w:rPr>
   </w:style>
-  <w:style w:type="character" w:styleId="UnresolvedMention">
+  <w:style w:type="character" w:customStyle="1" w:styleId="UnresolvedMention">
     <w:name w:val="Unresolved Mention"/>
     <w:basedOn w:val="DefaultParagraphFont"/>
     <w:uiPriority w:val="99"/>
@@ -4336,7 +4358,7 @@
 </file>
 
 <file path=customXml/itemProps2.xml><?xml version="1.0" encoding="utf-8"?>
-<ds:datastoreItem xmlns:ds="http://schemas.openxmlformats.org/officeDocument/2006/customXml" ds:itemID="{0EAD3000-2D38-FC49-9B71-EA62645558EA}">
+<ds:datastoreItem xmlns:ds="http://schemas.openxmlformats.org/officeDocument/2006/customXml" ds:itemID="{A372FC42-2420-41B5-9256-76EAE2394D6D}">
   <ds:schemaRefs>
     <ds:schemaRef ds:uri="http://schemas.openxmlformats.org/officeDocument/2006/bibliography"/>
   </ds:schemaRefs>

</xml_diff>